<commit_message>
Día 10, parte 2 completada.
</commit_message>
<xml_diff>
--- a/aoc2022/Argumentario.docx
+++ b/aoc2022/Argumentario.docx
@@ -42009,19 +42009,7 @@
         <w:rPr>
           <w:rFonts w:ascii="Times New Roman" w:hAnsi="Times New Roman" w:cs="Times New Roman"/>
         </w:rPr>
-        <w:t xml:space="preserve"> </w:t>
-      </w:r>
-      <w:r>
-        <w:rPr>
-          <w:rFonts w:ascii="Times New Roman" w:hAnsi="Times New Roman" w:cs="Times New Roman"/>
-        </w:rPr>
-        <w:t>carácter</w:t>
-      </w:r>
-      <w:r>
-        <w:rPr>
-          <w:rFonts w:ascii="Times New Roman" w:hAnsi="Times New Roman" w:cs="Times New Roman"/>
-        </w:rPr>
-        <w:t xml:space="preserve"> represent</w:t>
+        <w:t xml:space="preserve"> carácter represent</w:t>
       </w:r>
       <w:r>
         <w:rPr>
@@ -42914,6 +42902,1222 @@
           <w:rFonts w:ascii="Times New Roman" w:hAnsi="Times New Roman" w:cs="Times New Roman"/>
         </w:rPr>
       </w:pPr>
+      <w:r>
+        <w:rPr>
+          <w:rFonts w:ascii="Times New Roman" w:hAnsi="Times New Roman" w:cs="Times New Roman"/>
+        </w:rPr>
+        <w:t>En resumen, d</w:t>
+      </w:r>
+      <w:r>
+        <w:rPr>
+          <w:rFonts w:ascii="Times New Roman" w:hAnsi="Times New Roman" w:cs="Times New Roman"/>
+        </w:rPr>
+        <w:t>espués de haber calculado la lista de valores que va tomando X en cada ciclo</w:t>
+      </w:r>
+      <w:r>
+        <w:rPr>
+          <w:rFonts w:ascii="Times New Roman" w:hAnsi="Times New Roman" w:cs="Times New Roman"/>
+        </w:rPr>
+        <w:t>, estos valores se corresponden a la columna donde está situado el sprite en cada ciclo. Si los tres píxeles del sprite cubren el píxel que se está dibujando en el ciclo actual, este píxel quedará iluminado (‘#’); y no en caso contrario (‘.’). Entrando más en detalle:</w:t>
+      </w:r>
+    </w:p>
+    <w:p>
+      <w:pPr>
+        <w:jc w:val="both"/>
+        <w:rPr>
+          <w:rFonts w:ascii="Times New Roman" w:hAnsi="Times New Roman" w:cs="Times New Roman"/>
+        </w:rPr>
+      </w:pPr>
+      <w:r>
+        <w:rPr>
+          <w:rFonts w:ascii="Times New Roman" w:hAnsi="Times New Roman" w:cs="Times New Roman"/>
+        </w:rPr>
+        <w:t xml:space="preserve">La pantalla viene representada por una matriz de píxeles de 6 filas y 40 columnas, reuniendo </w:t>
+      </w:r>
+      <w:r>
+        <w:rPr>
+          <w:rFonts w:ascii="Times New Roman" w:hAnsi="Times New Roman" w:cs="Times New Roman"/>
+        </w:rPr>
+        <w:t xml:space="preserve">un total de </w:t>
+      </w:r>
+      <w:r>
+        <w:rPr>
+          <w:rFonts w:ascii="Times New Roman" w:hAnsi="Times New Roman" w:cs="Times New Roman"/>
+        </w:rPr>
+        <w:t>240 celdas. Además, a lo largo de las 146 instrucciones ‘addx V’ y ‘noop’ se recorre un total de 240 ciclos; es decir, cada celda de la matriz viene correspondida con un ciclo tal y como explica el enunciado en esta parte:</w:t>
+      </w:r>
+    </w:p>
+    <w:p>
+      <w:pPr>
+        <w:pStyle w:val="Prrafodelista"/>
+        <w:ind w:left="0"/>
+        <w:jc w:val="center"/>
+        <w:rPr>
+          <w:rFonts w:ascii="Times New Roman" w:hAnsi="Times New Roman" w:cs="Times New Roman"/>
+        </w:rPr>
+      </w:pPr>
+      <w:r>
+        <w:rPr>
+          <w:rFonts w:ascii="Times New Roman" w:hAnsi="Times New Roman" w:cs="Times New Roman"/>
+        </w:rPr>
+        <w:t>C</w:t>
+      </w:r>
+      <w:r>
+        <w:rPr>
+          <w:rFonts w:ascii="Times New Roman" w:hAnsi="Times New Roman" w:cs="Times New Roman"/>
+        </w:rPr>
+        <w:t>iclo</w:t>
+      </w:r>
+      <w:r>
+        <w:rPr>
+          <w:rFonts w:ascii="Times New Roman" w:hAnsi="Times New Roman" w:cs="Times New Roman"/>
+        </w:rPr>
+        <w:t xml:space="preserve"> </w:t>
+      </w:r>
+      <w:r>
+        <w:rPr>
+          <w:rFonts w:ascii="Times New Roman" w:hAnsi="Times New Roman" w:cs="Times New Roman"/>
+        </w:rPr>
+        <w:t xml:space="preserve">  </w:t>
+      </w:r>
+      <w:r>
+        <w:rPr>
+          <w:rFonts w:ascii="Times New Roman" w:hAnsi="Times New Roman" w:cs="Times New Roman"/>
+        </w:rPr>
+        <w:t xml:space="preserve">1 </w:t>
+      </w:r>
+      <w:r>
+        <w:rPr>
+          <w:rFonts w:ascii="Times New Roman" w:hAnsi="Times New Roman" w:cs="Times New Roman"/>
+        </w:rPr>
+        <w:sym w:font="Wingdings" w:char="F0E0"/>
+      </w:r>
+      <w:r>
+        <w:rPr>
+          <w:rFonts w:ascii="Times New Roman" w:hAnsi="Times New Roman" w:cs="Times New Roman"/>
+        </w:rPr>
+        <w:t xml:space="preserve"> </w:t>
+      </w:r>
+      <w:r>
+        <w:rPr>
+          <w:rFonts w:ascii="Times New Roman" w:hAnsi="Times New Roman" w:cs="Times New Roman"/>
+          <w:color w:val="4472C4" w:themeColor="accent1"/>
+        </w:rPr>
+        <w:t>#</w:t>
+      </w:r>
+      <w:r>
+        <w:rPr>
+          <w:rFonts w:ascii="Times New Roman" w:hAnsi="Times New Roman" w:cs="Times New Roman"/>
+        </w:rPr>
+        <w:t>######################################</w:t>
+      </w:r>
+      <w:r>
+        <w:rPr>
+          <w:rFonts w:ascii="Times New Roman" w:hAnsi="Times New Roman" w:cs="Times New Roman"/>
+          <w:color w:val="4472C4" w:themeColor="accent1"/>
+        </w:rPr>
+        <w:t>#</w:t>
+      </w:r>
+      <w:r>
+        <w:rPr>
+          <w:rFonts w:ascii="Times New Roman" w:hAnsi="Times New Roman" w:cs="Times New Roman"/>
+        </w:rPr>
+        <w:t xml:space="preserve"> </w:t>
+      </w:r>
+      <w:r>
+        <w:rPr>
+          <w:rFonts w:ascii="Times New Roman" w:hAnsi="Times New Roman" w:cs="Times New Roman"/>
+        </w:rPr>
+        <w:sym w:font="Wingdings" w:char="F0DF"/>
+      </w:r>
+      <w:r>
+        <w:rPr>
+          <w:rFonts w:ascii="Times New Roman" w:hAnsi="Times New Roman" w:cs="Times New Roman"/>
+        </w:rPr>
+        <w:t xml:space="preserve"> C</w:t>
+      </w:r>
+      <w:r>
+        <w:rPr>
+          <w:rFonts w:ascii="Times New Roman" w:hAnsi="Times New Roman" w:cs="Times New Roman"/>
+        </w:rPr>
+        <w:t>iclo</w:t>
+      </w:r>
+      <w:r>
+        <w:rPr>
+          <w:rFonts w:ascii="Times New Roman" w:hAnsi="Times New Roman" w:cs="Times New Roman"/>
+        </w:rPr>
+        <w:t xml:space="preserve"> 40</w:t>
+      </w:r>
+    </w:p>
+    <w:p>
+      <w:pPr>
+        <w:pStyle w:val="Prrafodelista"/>
+        <w:ind w:left="0"/>
+        <w:jc w:val="center"/>
+        <w:rPr>
+          <w:rFonts w:ascii="Times New Roman" w:hAnsi="Times New Roman" w:cs="Times New Roman"/>
+        </w:rPr>
+      </w:pPr>
+      <w:r>
+        <w:rPr>
+          <w:rFonts w:ascii="Times New Roman" w:hAnsi="Times New Roman" w:cs="Times New Roman"/>
+        </w:rPr>
+        <w:t>…</w:t>
+      </w:r>
+    </w:p>
+    <w:p>
+      <w:pPr>
+        <w:pStyle w:val="Prrafodelista"/>
+        <w:ind w:left="0"/>
+        <w:jc w:val="center"/>
+        <w:rPr>
+          <w:rFonts w:ascii="Times New Roman" w:hAnsi="Times New Roman" w:cs="Times New Roman"/>
+        </w:rPr>
+      </w:pPr>
+      <w:r>
+        <w:rPr>
+          <w:rFonts w:ascii="Times New Roman" w:hAnsi="Times New Roman" w:cs="Times New Roman"/>
+        </w:rPr>
+        <w:t>C</w:t>
+      </w:r>
+      <w:r>
+        <w:rPr>
+          <w:rFonts w:ascii="Times New Roman" w:hAnsi="Times New Roman" w:cs="Times New Roman"/>
+        </w:rPr>
+        <w:t>iclo</w:t>
+      </w:r>
+      <w:r>
+        <w:rPr>
+          <w:rFonts w:ascii="Times New Roman" w:hAnsi="Times New Roman" w:cs="Times New Roman"/>
+        </w:rPr>
+        <w:t xml:space="preserve"> 201 </w:t>
+      </w:r>
+      <w:r>
+        <w:rPr>
+          <w:rFonts w:ascii="Times New Roman" w:hAnsi="Times New Roman" w:cs="Times New Roman"/>
+        </w:rPr>
+        <w:sym w:font="Wingdings" w:char="F0E0"/>
+      </w:r>
+      <w:r>
+        <w:rPr>
+          <w:rFonts w:ascii="Times New Roman" w:hAnsi="Times New Roman" w:cs="Times New Roman"/>
+        </w:rPr>
+        <w:t xml:space="preserve"> </w:t>
+      </w:r>
+      <w:r>
+        <w:rPr>
+          <w:rFonts w:ascii="Times New Roman" w:hAnsi="Times New Roman" w:cs="Times New Roman"/>
+          <w:color w:val="4472C4" w:themeColor="accent1"/>
+        </w:rPr>
+        <w:t>#</w:t>
+      </w:r>
+      <w:r>
+        <w:rPr>
+          <w:rFonts w:ascii="Times New Roman" w:hAnsi="Times New Roman" w:cs="Times New Roman"/>
+        </w:rPr>
+        <w:t>######################################</w:t>
+      </w:r>
+      <w:r>
+        <w:rPr>
+          <w:rFonts w:ascii="Times New Roman" w:hAnsi="Times New Roman" w:cs="Times New Roman"/>
+          <w:color w:val="4472C4" w:themeColor="accent1"/>
+        </w:rPr>
+        <w:t>#</w:t>
+      </w:r>
+      <w:r>
+        <w:rPr>
+          <w:rFonts w:ascii="Times New Roman" w:hAnsi="Times New Roman" w:cs="Times New Roman"/>
+        </w:rPr>
+        <w:t xml:space="preserve"> </w:t>
+      </w:r>
+      <w:r>
+        <w:rPr>
+          <w:rFonts w:ascii="Times New Roman" w:hAnsi="Times New Roman" w:cs="Times New Roman"/>
+        </w:rPr>
+        <w:sym w:font="Wingdings" w:char="F0DF"/>
+      </w:r>
+      <w:r>
+        <w:rPr>
+          <w:rFonts w:ascii="Times New Roman" w:hAnsi="Times New Roman" w:cs="Times New Roman"/>
+        </w:rPr>
+        <w:t xml:space="preserve"> C</w:t>
+      </w:r>
+      <w:r>
+        <w:rPr>
+          <w:rFonts w:ascii="Times New Roman" w:hAnsi="Times New Roman" w:cs="Times New Roman"/>
+        </w:rPr>
+        <w:t>iclo</w:t>
+      </w:r>
+      <w:r>
+        <w:rPr>
+          <w:rFonts w:ascii="Times New Roman" w:hAnsi="Times New Roman" w:cs="Times New Roman"/>
+        </w:rPr>
+        <w:t xml:space="preserve"> 240</w:t>
+      </w:r>
+    </w:p>
+    <w:p>
+      <w:pPr>
+        <w:jc w:val="both"/>
+        <w:rPr>
+          <w:rFonts w:ascii="Times New Roman" w:hAnsi="Times New Roman" w:cs="Times New Roman"/>
+        </w:rPr>
+      </w:pPr>
+      <w:r>
+        <w:rPr>
+          <w:rFonts w:ascii="Times New Roman" w:hAnsi="Times New Roman" w:cs="Times New Roman"/>
+        </w:rPr>
+        <w:t>Es decir, la posición</w:t>
+      </w:r>
+      <w:r>
+        <w:rPr>
+          <w:rFonts w:ascii="Times New Roman" w:hAnsi="Times New Roman" w:cs="Times New Roman"/>
+        </w:rPr>
+        <w:t xml:space="preserve"> </w:t>
+      </w:r>
+      <w:r>
+        <w:rPr>
+          <w:rFonts w:ascii="Times New Roman" w:hAnsi="Times New Roman" w:cs="Times New Roman"/>
+        </w:rPr>
+        <w:t xml:space="preserve">del valor X en la lista correspondiente a una celda cuya fila sea F (0..5) y columna sea C (0..39), empezando la indexación en 0, vendrá dada por la fórmula 40*F+C. Por ejemplo, al momento de dibujar la celda de la </w:t>
+      </w:r>
+      <w:r>
+        <w:rPr>
+          <w:rFonts w:ascii="Times New Roman" w:hAnsi="Times New Roman" w:cs="Times New Roman"/>
+        </w:rPr>
+        <w:t>segunda</w:t>
+      </w:r>
+      <w:r>
+        <w:rPr>
+          <w:rFonts w:ascii="Times New Roman" w:hAnsi="Times New Roman" w:cs="Times New Roman"/>
+        </w:rPr>
+        <w:t xml:space="preserve"> fila (F=</w:t>
+      </w:r>
+      <w:r>
+        <w:rPr>
+          <w:rFonts w:ascii="Times New Roman" w:hAnsi="Times New Roman" w:cs="Times New Roman"/>
+        </w:rPr>
+        <w:t>1</w:t>
+      </w:r>
+      <w:r>
+        <w:rPr>
+          <w:rFonts w:ascii="Times New Roman" w:hAnsi="Times New Roman" w:cs="Times New Roman"/>
+        </w:rPr>
+        <w:t xml:space="preserve">) y </w:t>
+      </w:r>
+      <w:r>
+        <w:rPr>
+          <w:rFonts w:ascii="Times New Roman" w:hAnsi="Times New Roman" w:cs="Times New Roman"/>
+        </w:rPr>
+        <w:t>séptima</w:t>
+      </w:r>
+      <w:r>
+        <w:rPr>
+          <w:rFonts w:ascii="Times New Roman" w:hAnsi="Times New Roman" w:cs="Times New Roman"/>
+        </w:rPr>
+        <w:t xml:space="preserve"> columna (C=</w:t>
+      </w:r>
+      <w:r>
+        <w:rPr>
+          <w:rFonts w:ascii="Times New Roman" w:hAnsi="Times New Roman" w:cs="Times New Roman"/>
+        </w:rPr>
+        <w:t>6</w:t>
+      </w:r>
+      <w:r>
+        <w:rPr>
+          <w:rFonts w:ascii="Times New Roman" w:hAnsi="Times New Roman" w:cs="Times New Roman"/>
+        </w:rPr>
+        <w:t xml:space="preserve">), la posición correspondiente </w:t>
+      </w:r>
+      <w:r>
+        <w:rPr>
+          <w:rFonts w:ascii="Times New Roman" w:hAnsi="Times New Roman" w:cs="Times New Roman"/>
+        </w:rPr>
+        <w:t xml:space="preserve">en la lista </w:t>
+      </w:r>
+      <w:r>
+        <w:rPr>
+          <w:rFonts w:ascii="Times New Roman" w:hAnsi="Times New Roman" w:cs="Times New Roman"/>
+        </w:rPr>
+        <w:t>será 40*1+</w:t>
+      </w:r>
+      <w:r>
+        <w:rPr>
+          <w:rFonts w:ascii="Times New Roman" w:hAnsi="Times New Roman" w:cs="Times New Roman"/>
+        </w:rPr>
+        <w:t>6</w:t>
+      </w:r>
+      <w:r>
+        <w:rPr>
+          <w:rFonts w:ascii="Times New Roman" w:hAnsi="Times New Roman" w:cs="Times New Roman"/>
+        </w:rPr>
+        <w:t>=4</w:t>
+      </w:r>
+      <w:r>
+        <w:rPr>
+          <w:rFonts w:ascii="Times New Roman" w:hAnsi="Times New Roman" w:cs="Times New Roman"/>
+        </w:rPr>
+        <w:t>6</w:t>
+      </w:r>
+      <w:r>
+        <w:rPr>
+          <w:rFonts w:ascii="Times New Roman" w:hAnsi="Times New Roman" w:cs="Times New Roman"/>
+        </w:rPr>
+        <w:t>.</w:t>
+      </w:r>
+      <w:r>
+        <w:rPr>
+          <w:rFonts w:ascii="Times New Roman" w:hAnsi="Times New Roman" w:cs="Times New Roman"/>
+        </w:rPr>
+        <w:t xml:space="preserve"> (La primera fila va de 0 a 39, la segunda de 40 a 79, y así sucesivamente hasta la última fila que va desde 200 hasta 239).</w:t>
+      </w:r>
+    </w:p>
+    <w:p>
+      <w:pPr>
+        <w:jc w:val="both"/>
+        <w:rPr>
+          <w:rFonts w:ascii="Times New Roman" w:hAnsi="Times New Roman" w:cs="Times New Roman"/>
+        </w:rPr>
+      </w:pPr>
+      <w:r>
+        <w:rPr>
+          <w:rFonts w:ascii="Times New Roman" w:hAnsi="Times New Roman" w:cs="Times New Roman"/>
+        </w:rPr>
+        <w:t xml:space="preserve">La parte del enunciado en la que se explica </w:t>
+      </w:r>
+      <w:r>
+        <w:rPr>
+          <w:rFonts w:ascii="Times New Roman" w:hAnsi="Times New Roman" w:cs="Times New Roman"/>
+        </w:rPr>
+        <w:t>cómo determinar si un píxel debe estar iluminado o no, es la siguiente:</w:t>
+      </w:r>
+    </w:p>
+    <w:p>
+      <w:pPr>
+        <w:ind w:left="708"/>
+        <w:jc w:val="both"/>
+        <w:rPr>
+          <w:rFonts w:ascii="Times New Roman" w:hAnsi="Times New Roman" w:cs="Times New Roman"/>
+        </w:rPr>
+      </w:pPr>
+      <w:proofErr w:type="spellStart"/>
+      <w:r>
+        <w:rPr>
+          <w:rFonts w:ascii="Times New Roman" w:hAnsi="Times New Roman" w:cs="Times New Roman"/>
+        </w:rPr>
+        <w:t>It</w:t>
+      </w:r>
+      <w:proofErr w:type="spellEnd"/>
+      <w:r>
+        <w:rPr>
+          <w:rFonts w:ascii="Times New Roman" w:hAnsi="Times New Roman" w:cs="Times New Roman"/>
+        </w:rPr>
+        <w:t xml:space="preserve"> </w:t>
+      </w:r>
+      <w:proofErr w:type="spellStart"/>
+      <w:r>
+        <w:rPr>
+          <w:rFonts w:ascii="Times New Roman" w:hAnsi="Times New Roman" w:cs="Times New Roman"/>
+        </w:rPr>
+        <w:t>seems</w:t>
+      </w:r>
+      <w:proofErr w:type="spellEnd"/>
+      <w:r>
+        <w:rPr>
+          <w:rFonts w:ascii="Times New Roman" w:hAnsi="Times New Roman" w:cs="Times New Roman"/>
+        </w:rPr>
+        <w:t xml:space="preserve"> </w:t>
+      </w:r>
+      <w:proofErr w:type="spellStart"/>
+      <w:r>
+        <w:rPr>
+          <w:rFonts w:ascii="Times New Roman" w:hAnsi="Times New Roman" w:cs="Times New Roman"/>
+        </w:rPr>
+        <w:t>like</w:t>
+      </w:r>
+      <w:proofErr w:type="spellEnd"/>
+      <w:r>
+        <w:rPr>
+          <w:rFonts w:ascii="Times New Roman" w:hAnsi="Times New Roman" w:cs="Times New Roman"/>
+        </w:rPr>
+        <w:t xml:space="preserve"> </w:t>
+      </w:r>
+      <w:proofErr w:type="spellStart"/>
+      <w:r>
+        <w:rPr>
+          <w:rFonts w:ascii="Times New Roman" w:hAnsi="Times New Roman" w:cs="Times New Roman"/>
+        </w:rPr>
+        <w:t>the</w:t>
+      </w:r>
+      <w:proofErr w:type="spellEnd"/>
+      <w:r>
+        <w:rPr>
+          <w:rFonts w:ascii="Times New Roman" w:hAnsi="Times New Roman" w:cs="Times New Roman"/>
+        </w:rPr>
+        <w:t xml:space="preserve"> X </w:t>
+      </w:r>
+      <w:proofErr w:type="spellStart"/>
+      <w:r>
+        <w:rPr>
+          <w:rFonts w:ascii="Times New Roman" w:hAnsi="Times New Roman" w:cs="Times New Roman"/>
+        </w:rPr>
+        <w:t>register</w:t>
+      </w:r>
+      <w:proofErr w:type="spellEnd"/>
+      <w:r>
+        <w:rPr>
+          <w:rFonts w:ascii="Times New Roman" w:hAnsi="Times New Roman" w:cs="Times New Roman"/>
+        </w:rPr>
+        <w:t xml:space="preserve"> </w:t>
+      </w:r>
+      <w:proofErr w:type="spellStart"/>
+      <w:r>
+        <w:rPr>
+          <w:rFonts w:ascii="Times New Roman" w:hAnsi="Times New Roman" w:cs="Times New Roman"/>
+        </w:rPr>
+        <w:t>controls</w:t>
+      </w:r>
+      <w:proofErr w:type="spellEnd"/>
+      <w:r>
+        <w:rPr>
+          <w:rFonts w:ascii="Times New Roman" w:hAnsi="Times New Roman" w:cs="Times New Roman"/>
+        </w:rPr>
+        <w:t xml:space="preserve"> </w:t>
+      </w:r>
+      <w:proofErr w:type="spellStart"/>
+      <w:r>
+        <w:rPr>
+          <w:rFonts w:ascii="Times New Roman" w:hAnsi="Times New Roman" w:cs="Times New Roman"/>
+        </w:rPr>
+        <w:t>the</w:t>
+      </w:r>
+      <w:proofErr w:type="spellEnd"/>
+      <w:r>
+        <w:rPr>
+          <w:rFonts w:ascii="Times New Roman" w:hAnsi="Times New Roman" w:cs="Times New Roman"/>
+        </w:rPr>
+        <w:t xml:space="preserve"> horizontal position </w:t>
+      </w:r>
+      <w:proofErr w:type="spellStart"/>
+      <w:r>
+        <w:rPr>
+          <w:rFonts w:ascii="Times New Roman" w:hAnsi="Times New Roman" w:cs="Times New Roman"/>
+        </w:rPr>
+        <w:t>of</w:t>
+      </w:r>
+      <w:proofErr w:type="spellEnd"/>
+      <w:r>
+        <w:rPr>
+          <w:rFonts w:ascii="Times New Roman" w:hAnsi="Times New Roman" w:cs="Times New Roman"/>
+        </w:rPr>
+        <w:t xml:space="preserve"> a sprite. </w:t>
+      </w:r>
+      <w:proofErr w:type="spellStart"/>
+      <w:r>
+        <w:rPr>
+          <w:rFonts w:ascii="Times New Roman" w:hAnsi="Times New Roman" w:cs="Times New Roman"/>
+        </w:rPr>
+        <w:t>Specifically</w:t>
+      </w:r>
+      <w:proofErr w:type="spellEnd"/>
+      <w:r>
+        <w:rPr>
+          <w:rFonts w:ascii="Times New Roman" w:hAnsi="Times New Roman" w:cs="Times New Roman"/>
+        </w:rPr>
+        <w:t xml:space="preserve">, </w:t>
+      </w:r>
+      <w:proofErr w:type="spellStart"/>
+      <w:r>
+        <w:rPr>
+          <w:rFonts w:ascii="Times New Roman" w:hAnsi="Times New Roman" w:cs="Times New Roman"/>
+        </w:rPr>
+        <w:t>the</w:t>
+      </w:r>
+      <w:proofErr w:type="spellEnd"/>
+      <w:r>
+        <w:rPr>
+          <w:rFonts w:ascii="Times New Roman" w:hAnsi="Times New Roman" w:cs="Times New Roman"/>
+        </w:rPr>
+        <w:t xml:space="preserve"> sprite </w:t>
+      </w:r>
+      <w:proofErr w:type="spellStart"/>
+      <w:r>
+        <w:rPr>
+          <w:rFonts w:ascii="Times New Roman" w:hAnsi="Times New Roman" w:cs="Times New Roman"/>
+        </w:rPr>
+        <w:t>is</w:t>
+      </w:r>
+      <w:proofErr w:type="spellEnd"/>
+      <w:r>
+        <w:rPr>
+          <w:rFonts w:ascii="Times New Roman" w:hAnsi="Times New Roman" w:cs="Times New Roman"/>
+        </w:rPr>
+        <w:t xml:space="preserve"> 3 </w:t>
+      </w:r>
+      <w:proofErr w:type="spellStart"/>
+      <w:r>
+        <w:rPr>
+          <w:rFonts w:ascii="Times New Roman" w:hAnsi="Times New Roman" w:cs="Times New Roman"/>
+        </w:rPr>
+        <w:t>pixels</w:t>
+      </w:r>
+      <w:proofErr w:type="spellEnd"/>
+      <w:r>
+        <w:rPr>
+          <w:rFonts w:ascii="Times New Roman" w:hAnsi="Times New Roman" w:cs="Times New Roman"/>
+        </w:rPr>
+        <w:t xml:space="preserve"> </w:t>
+      </w:r>
+      <w:proofErr w:type="spellStart"/>
+      <w:r>
+        <w:rPr>
+          <w:rFonts w:ascii="Times New Roman" w:hAnsi="Times New Roman" w:cs="Times New Roman"/>
+        </w:rPr>
+        <w:t>wide</w:t>
+      </w:r>
+      <w:proofErr w:type="spellEnd"/>
+      <w:r>
+        <w:rPr>
+          <w:rFonts w:ascii="Times New Roman" w:hAnsi="Times New Roman" w:cs="Times New Roman"/>
+        </w:rPr>
+        <w:t xml:space="preserve">, and </w:t>
+      </w:r>
+      <w:proofErr w:type="spellStart"/>
+      <w:r>
+        <w:rPr>
+          <w:rFonts w:ascii="Times New Roman" w:hAnsi="Times New Roman" w:cs="Times New Roman"/>
+        </w:rPr>
+        <w:t>the</w:t>
+      </w:r>
+      <w:proofErr w:type="spellEnd"/>
+      <w:r>
+        <w:rPr>
+          <w:rFonts w:ascii="Times New Roman" w:hAnsi="Times New Roman" w:cs="Times New Roman"/>
+        </w:rPr>
+        <w:t xml:space="preserve"> X </w:t>
+      </w:r>
+      <w:proofErr w:type="spellStart"/>
+      <w:r>
+        <w:rPr>
+          <w:rFonts w:ascii="Times New Roman" w:hAnsi="Times New Roman" w:cs="Times New Roman"/>
+        </w:rPr>
+        <w:t>register</w:t>
+      </w:r>
+      <w:proofErr w:type="spellEnd"/>
+      <w:r>
+        <w:rPr>
+          <w:rFonts w:ascii="Times New Roman" w:hAnsi="Times New Roman" w:cs="Times New Roman"/>
+        </w:rPr>
+        <w:t xml:space="preserve"> sets </w:t>
+      </w:r>
+      <w:proofErr w:type="spellStart"/>
+      <w:r>
+        <w:rPr>
+          <w:rFonts w:ascii="Times New Roman" w:hAnsi="Times New Roman" w:cs="Times New Roman"/>
+        </w:rPr>
+        <w:t>the</w:t>
+      </w:r>
+      <w:proofErr w:type="spellEnd"/>
+      <w:r>
+        <w:rPr>
+          <w:rFonts w:ascii="Times New Roman" w:hAnsi="Times New Roman" w:cs="Times New Roman"/>
+        </w:rPr>
+        <w:t xml:space="preserve"> horizontal position </w:t>
+      </w:r>
+      <w:proofErr w:type="spellStart"/>
+      <w:r>
+        <w:rPr>
+          <w:rFonts w:ascii="Times New Roman" w:hAnsi="Times New Roman" w:cs="Times New Roman"/>
+        </w:rPr>
+        <w:t>of</w:t>
+      </w:r>
+      <w:proofErr w:type="spellEnd"/>
+      <w:r>
+        <w:rPr>
+          <w:rFonts w:ascii="Times New Roman" w:hAnsi="Times New Roman" w:cs="Times New Roman"/>
+        </w:rPr>
+        <w:t xml:space="preserve"> </w:t>
+      </w:r>
+      <w:proofErr w:type="spellStart"/>
+      <w:r>
+        <w:rPr>
+          <w:rFonts w:ascii="Times New Roman" w:hAnsi="Times New Roman" w:cs="Times New Roman"/>
+        </w:rPr>
+        <w:t>the</w:t>
+      </w:r>
+      <w:proofErr w:type="spellEnd"/>
+      <w:r>
+        <w:rPr>
+          <w:rFonts w:ascii="Times New Roman" w:hAnsi="Times New Roman" w:cs="Times New Roman"/>
+        </w:rPr>
+        <w:t xml:space="preserve"> </w:t>
+      </w:r>
+      <w:proofErr w:type="spellStart"/>
+      <w:r>
+        <w:rPr>
+          <w:rFonts w:ascii="Times New Roman" w:hAnsi="Times New Roman" w:cs="Times New Roman"/>
+        </w:rPr>
+        <w:t>middle</w:t>
+      </w:r>
+      <w:proofErr w:type="spellEnd"/>
+      <w:r>
+        <w:rPr>
+          <w:rFonts w:ascii="Times New Roman" w:hAnsi="Times New Roman" w:cs="Times New Roman"/>
+        </w:rPr>
+        <w:t xml:space="preserve"> </w:t>
+      </w:r>
+      <w:proofErr w:type="spellStart"/>
+      <w:r>
+        <w:rPr>
+          <w:rFonts w:ascii="Times New Roman" w:hAnsi="Times New Roman" w:cs="Times New Roman"/>
+        </w:rPr>
+        <w:t>of</w:t>
+      </w:r>
+      <w:proofErr w:type="spellEnd"/>
+      <w:r>
+        <w:rPr>
+          <w:rFonts w:ascii="Times New Roman" w:hAnsi="Times New Roman" w:cs="Times New Roman"/>
+        </w:rPr>
+        <w:t xml:space="preserve"> </w:t>
+      </w:r>
+      <w:proofErr w:type="spellStart"/>
+      <w:r>
+        <w:rPr>
+          <w:rFonts w:ascii="Times New Roman" w:hAnsi="Times New Roman" w:cs="Times New Roman"/>
+        </w:rPr>
+        <w:t>that</w:t>
+      </w:r>
+      <w:proofErr w:type="spellEnd"/>
+      <w:r>
+        <w:rPr>
+          <w:rFonts w:ascii="Times New Roman" w:hAnsi="Times New Roman" w:cs="Times New Roman"/>
+        </w:rPr>
+        <w:t xml:space="preserve"> sprite. (In </w:t>
+      </w:r>
+      <w:proofErr w:type="spellStart"/>
+      <w:r>
+        <w:rPr>
+          <w:rFonts w:ascii="Times New Roman" w:hAnsi="Times New Roman" w:cs="Times New Roman"/>
+        </w:rPr>
+        <w:t>this</w:t>
+      </w:r>
+      <w:proofErr w:type="spellEnd"/>
+      <w:r>
+        <w:rPr>
+          <w:rFonts w:ascii="Times New Roman" w:hAnsi="Times New Roman" w:cs="Times New Roman"/>
+        </w:rPr>
+        <w:t xml:space="preserve"> </w:t>
+      </w:r>
+      <w:proofErr w:type="spellStart"/>
+      <w:r>
+        <w:rPr>
+          <w:rFonts w:ascii="Times New Roman" w:hAnsi="Times New Roman" w:cs="Times New Roman"/>
+        </w:rPr>
+        <w:t>system</w:t>
+      </w:r>
+      <w:proofErr w:type="spellEnd"/>
+      <w:r>
+        <w:rPr>
+          <w:rFonts w:ascii="Times New Roman" w:hAnsi="Times New Roman" w:cs="Times New Roman"/>
+        </w:rPr>
+        <w:t xml:space="preserve">, </w:t>
+      </w:r>
+      <w:proofErr w:type="spellStart"/>
+      <w:r>
+        <w:rPr>
+          <w:rFonts w:ascii="Times New Roman" w:hAnsi="Times New Roman" w:cs="Times New Roman"/>
+        </w:rPr>
+        <w:t>there</w:t>
+      </w:r>
+      <w:proofErr w:type="spellEnd"/>
+      <w:r>
+        <w:rPr>
+          <w:rFonts w:ascii="Times New Roman" w:hAnsi="Times New Roman" w:cs="Times New Roman"/>
+        </w:rPr>
+        <w:t xml:space="preserve"> </w:t>
+      </w:r>
+      <w:proofErr w:type="spellStart"/>
+      <w:r>
+        <w:rPr>
+          <w:rFonts w:ascii="Times New Roman" w:hAnsi="Times New Roman" w:cs="Times New Roman"/>
+        </w:rPr>
+        <w:t>is</w:t>
+      </w:r>
+      <w:proofErr w:type="spellEnd"/>
+      <w:r>
+        <w:rPr>
+          <w:rFonts w:ascii="Times New Roman" w:hAnsi="Times New Roman" w:cs="Times New Roman"/>
+        </w:rPr>
+        <w:t xml:space="preserve"> no </w:t>
+      </w:r>
+      <w:proofErr w:type="spellStart"/>
+      <w:r>
+        <w:rPr>
+          <w:rFonts w:ascii="Times New Roman" w:hAnsi="Times New Roman" w:cs="Times New Roman"/>
+        </w:rPr>
+        <w:t>such</w:t>
+      </w:r>
+      <w:proofErr w:type="spellEnd"/>
+      <w:r>
+        <w:rPr>
+          <w:rFonts w:ascii="Times New Roman" w:hAnsi="Times New Roman" w:cs="Times New Roman"/>
+        </w:rPr>
+        <w:t xml:space="preserve"> </w:t>
+      </w:r>
+      <w:proofErr w:type="spellStart"/>
+      <w:r>
+        <w:rPr>
+          <w:rFonts w:ascii="Times New Roman" w:hAnsi="Times New Roman" w:cs="Times New Roman"/>
+        </w:rPr>
+        <w:t>thing</w:t>
+      </w:r>
+      <w:proofErr w:type="spellEnd"/>
+      <w:r>
+        <w:rPr>
+          <w:rFonts w:ascii="Times New Roman" w:hAnsi="Times New Roman" w:cs="Times New Roman"/>
+        </w:rPr>
+        <w:t xml:space="preserve"> as "vertical position": </w:t>
+      </w:r>
+      <w:proofErr w:type="spellStart"/>
+      <w:r>
+        <w:rPr>
+          <w:rFonts w:ascii="Times New Roman" w:hAnsi="Times New Roman" w:cs="Times New Roman"/>
+        </w:rPr>
+        <w:t>if</w:t>
+      </w:r>
+      <w:proofErr w:type="spellEnd"/>
+      <w:r>
+        <w:rPr>
+          <w:rFonts w:ascii="Times New Roman" w:hAnsi="Times New Roman" w:cs="Times New Roman"/>
+        </w:rPr>
+        <w:t xml:space="preserve"> </w:t>
+      </w:r>
+      <w:proofErr w:type="spellStart"/>
+      <w:r>
+        <w:rPr>
+          <w:rFonts w:ascii="Times New Roman" w:hAnsi="Times New Roman" w:cs="Times New Roman"/>
+        </w:rPr>
+        <w:t>the</w:t>
+      </w:r>
+      <w:proofErr w:type="spellEnd"/>
+      <w:r>
+        <w:rPr>
+          <w:rFonts w:ascii="Times New Roman" w:hAnsi="Times New Roman" w:cs="Times New Roman"/>
+        </w:rPr>
+        <w:t xml:space="preserve"> </w:t>
+      </w:r>
+      <w:proofErr w:type="spellStart"/>
+      <w:r>
+        <w:rPr>
+          <w:rFonts w:ascii="Times New Roman" w:hAnsi="Times New Roman" w:cs="Times New Roman"/>
+        </w:rPr>
+        <w:t>sprite's</w:t>
+      </w:r>
+      <w:proofErr w:type="spellEnd"/>
+      <w:r>
+        <w:rPr>
+          <w:rFonts w:ascii="Times New Roman" w:hAnsi="Times New Roman" w:cs="Times New Roman"/>
+        </w:rPr>
+        <w:t xml:space="preserve"> horizontal position </w:t>
+      </w:r>
+      <w:proofErr w:type="spellStart"/>
+      <w:r>
+        <w:rPr>
+          <w:rFonts w:ascii="Times New Roman" w:hAnsi="Times New Roman" w:cs="Times New Roman"/>
+        </w:rPr>
+        <w:t>puts</w:t>
+      </w:r>
+      <w:proofErr w:type="spellEnd"/>
+      <w:r>
+        <w:rPr>
+          <w:rFonts w:ascii="Times New Roman" w:hAnsi="Times New Roman" w:cs="Times New Roman"/>
+        </w:rPr>
+        <w:t xml:space="preserve"> </w:t>
+      </w:r>
+      <w:proofErr w:type="spellStart"/>
+      <w:r>
+        <w:rPr>
+          <w:rFonts w:ascii="Times New Roman" w:hAnsi="Times New Roman" w:cs="Times New Roman"/>
+        </w:rPr>
+        <w:t>its</w:t>
+      </w:r>
+      <w:proofErr w:type="spellEnd"/>
+      <w:r>
+        <w:rPr>
+          <w:rFonts w:ascii="Times New Roman" w:hAnsi="Times New Roman" w:cs="Times New Roman"/>
+        </w:rPr>
+        <w:t xml:space="preserve"> </w:t>
+      </w:r>
+      <w:proofErr w:type="spellStart"/>
+      <w:r>
+        <w:rPr>
+          <w:rFonts w:ascii="Times New Roman" w:hAnsi="Times New Roman" w:cs="Times New Roman"/>
+        </w:rPr>
+        <w:t>pixels</w:t>
+      </w:r>
+      <w:proofErr w:type="spellEnd"/>
+      <w:r>
+        <w:rPr>
+          <w:rFonts w:ascii="Times New Roman" w:hAnsi="Times New Roman" w:cs="Times New Roman"/>
+        </w:rPr>
+        <w:t xml:space="preserve"> </w:t>
+      </w:r>
+      <w:proofErr w:type="spellStart"/>
+      <w:r>
+        <w:rPr>
+          <w:rFonts w:ascii="Times New Roman" w:hAnsi="Times New Roman" w:cs="Times New Roman"/>
+        </w:rPr>
+        <w:t>where</w:t>
+      </w:r>
+      <w:proofErr w:type="spellEnd"/>
+      <w:r>
+        <w:rPr>
+          <w:rFonts w:ascii="Times New Roman" w:hAnsi="Times New Roman" w:cs="Times New Roman"/>
+        </w:rPr>
+        <w:t xml:space="preserve"> </w:t>
+      </w:r>
+      <w:proofErr w:type="spellStart"/>
+      <w:r>
+        <w:rPr>
+          <w:rFonts w:ascii="Times New Roman" w:hAnsi="Times New Roman" w:cs="Times New Roman"/>
+        </w:rPr>
+        <w:t>the</w:t>
+      </w:r>
+      <w:proofErr w:type="spellEnd"/>
+      <w:r>
+        <w:rPr>
+          <w:rFonts w:ascii="Times New Roman" w:hAnsi="Times New Roman" w:cs="Times New Roman"/>
+        </w:rPr>
+        <w:t xml:space="preserve"> CRT </w:t>
+      </w:r>
+      <w:proofErr w:type="spellStart"/>
+      <w:r>
+        <w:rPr>
+          <w:rFonts w:ascii="Times New Roman" w:hAnsi="Times New Roman" w:cs="Times New Roman"/>
+        </w:rPr>
+        <w:t>is</w:t>
+      </w:r>
+      <w:proofErr w:type="spellEnd"/>
+      <w:r>
+        <w:rPr>
+          <w:rFonts w:ascii="Times New Roman" w:hAnsi="Times New Roman" w:cs="Times New Roman"/>
+        </w:rPr>
+        <w:t xml:space="preserve"> </w:t>
+      </w:r>
+      <w:proofErr w:type="spellStart"/>
+      <w:r>
+        <w:rPr>
+          <w:rFonts w:ascii="Times New Roman" w:hAnsi="Times New Roman" w:cs="Times New Roman"/>
+        </w:rPr>
+        <w:t>currently</w:t>
+      </w:r>
+      <w:proofErr w:type="spellEnd"/>
+      <w:r>
+        <w:rPr>
+          <w:rFonts w:ascii="Times New Roman" w:hAnsi="Times New Roman" w:cs="Times New Roman"/>
+        </w:rPr>
+        <w:t xml:space="preserve"> </w:t>
+      </w:r>
+      <w:proofErr w:type="spellStart"/>
+      <w:r>
+        <w:rPr>
+          <w:rFonts w:ascii="Times New Roman" w:hAnsi="Times New Roman" w:cs="Times New Roman"/>
+        </w:rPr>
+        <w:t>drawing</w:t>
+      </w:r>
+      <w:proofErr w:type="spellEnd"/>
+      <w:r>
+        <w:rPr>
+          <w:rFonts w:ascii="Times New Roman" w:hAnsi="Times New Roman" w:cs="Times New Roman"/>
+        </w:rPr>
+        <w:t xml:space="preserve">, </w:t>
+      </w:r>
+      <w:proofErr w:type="spellStart"/>
+      <w:r>
+        <w:rPr>
+          <w:rFonts w:ascii="Times New Roman" w:hAnsi="Times New Roman" w:cs="Times New Roman"/>
+        </w:rPr>
+        <w:t>then</w:t>
+      </w:r>
+      <w:proofErr w:type="spellEnd"/>
+      <w:r>
+        <w:rPr>
+          <w:rFonts w:ascii="Times New Roman" w:hAnsi="Times New Roman" w:cs="Times New Roman"/>
+        </w:rPr>
+        <w:t xml:space="preserve"> </w:t>
+      </w:r>
+      <w:proofErr w:type="spellStart"/>
+      <w:r>
+        <w:rPr>
+          <w:rFonts w:ascii="Times New Roman" w:hAnsi="Times New Roman" w:cs="Times New Roman"/>
+        </w:rPr>
+        <w:t>those</w:t>
+      </w:r>
+      <w:proofErr w:type="spellEnd"/>
+      <w:r>
+        <w:rPr>
+          <w:rFonts w:ascii="Times New Roman" w:hAnsi="Times New Roman" w:cs="Times New Roman"/>
+        </w:rPr>
+        <w:t xml:space="preserve"> </w:t>
+      </w:r>
+      <w:proofErr w:type="spellStart"/>
+      <w:r>
+        <w:rPr>
+          <w:rFonts w:ascii="Times New Roman" w:hAnsi="Times New Roman" w:cs="Times New Roman"/>
+        </w:rPr>
+        <w:t>pixels</w:t>
+      </w:r>
+      <w:proofErr w:type="spellEnd"/>
+      <w:r>
+        <w:rPr>
+          <w:rFonts w:ascii="Times New Roman" w:hAnsi="Times New Roman" w:cs="Times New Roman"/>
+        </w:rPr>
+        <w:t xml:space="preserve"> </w:t>
+      </w:r>
+      <w:proofErr w:type="spellStart"/>
+      <w:r>
+        <w:rPr>
+          <w:rFonts w:ascii="Times New Roman" w:hAnsi="Times New Roman" w:cs="Times New Roman"/>
+        </w:rPr>
+        <w:t>will</w:t>
+      </w:r>
+      <w:proofErr w:type="spellEnd"/>
+      <w:r>
+        <w:rPr>
+          <w:rFonts w:ascii="Times New Roman" w:hAnsi="Times New Roman" w:cs="Times New Roman"/>
+        </w:rPr>
+        <w:t xml:space="preserve"> be </w:t>
+      </w:r>
+      <w:proofErr w:type="spellStart"/>
+      <w:r>
+        <w:rPr>
+          <w:rFonts w:ascii="Times New Roman" w:hAnsi="Times New Roman" w:cs="Times New Roman"/>
+        </w:rPr>
+        <w:t>drawn</w:t>
+      </w:r>
+      <w:proofErr w:type="spellEnd"/>
+      <w:r>
+        <w:rPr>
+          <w:rFonts w:ascii="Times New Roman" w:hAnsi="Times New Roman" w:cs="Times New Roman"/>
+        </w:rPr>
+        <w:t>.)</w:t>
+      </w:r>
+    </w:p>
+    <w:p>
+      <w:pPr>
+        <w:jc w:val="both"/>
+        <w:rPr>
+          <w:rFonts w:ascii="Times New Roman" w:hAnsi="Times New Roman" w:cs="Times New Roman"/>
+        </w:rPr>
+      </w:pPr>
+      <w:r>
+        <w:rPr>
+          <w:rFonts w:ascii="Times New Roman" w:hAnsi="Times New Roman" w:cs="Times New Roman"/>
+        </w:rPr>
+        <w:t>Esto viene a querer decir que el registro X controla la componente horizontal de la posición del sprite, es decir, su columna</w:t>
+      </w:r>
+      <w:r>
+        <w:rPr>
+          <w:rFonts w:ascii="Times New Roman" w:hAnsi="Times New Roman" w:cs="Times New Roman"/>
+        </w:rPr>
+        <w:t>, tomando valores en torno a entre 1 y 40</w:t>
+      </w:r>
+      <w:r>
+        <w:rPr>
+          <w:rFonts w:ascii="Times New Roman" w:hAnsi="Times New Roman" w:cs="Times New Roman"/>
+        </w:rPr>
+        <w:t>. Además, se sabe que el sprite ocupa tres píxeles de ancho, cuya columna del píxel central viene dada por el valor de X.</w:t>
+      </w:r>
+    </w:p>
+    <w:p>
+      <w:pPr>
+        <w:jc w:val="both"/>
+        <w:rPr>
+          <w:rFonts w:ascii="Times New Roman" w:hAnsi="Times New Roman" w:cs="Times New Roman"/>
+        </w:rPr>
+      </w:pPr>
+      <w:r>
+        <w:rPr>
+          <w:rFonts w:ascii="Times New Roman" w:hAnsi="Times New Roman" w:cs="Times New Roman"/>
+        </w:rPr>
+        <w:t>En cada ciclo de los 240</w:t>
+      </w:r>
+      <w:r>
+        <w:rPr>
+          <w:rFonts w:ascii="Times New Roman" w:hAnsi="Times New Roman" w:cs="Times New Roman"/>
+        </w:rPr>
+        <w:t xml:space="preserve"> ciclos</w:t>
+      </w:r>
+      <w:r>
+        <w:rPr>
+          <w:rFonts w:ascii="Times New Roman" w:hAnsi="Times New Roman" w:cs="Times New Roman"/>
+        </w:rPr>
+        <w:t xml:space="preserve">, el sprite estará situado en una </w:t>
+      </w:r>
+      <w:r>
+        <w:rPr>
+          <w:rFonts w:ascii="Times New Roman" w:hAnsi="Times New Roman" w:cs="Times New Roman"/>
+        </w:rPr>
+        <w:t>columna</w:t>
+      </w:r>
+      <w:r>
+        <w:rPr>
+          <w:rFonts w:ascii="Times New Roman" w:hAnsi="Times New Roman" w:cs="Times New Roman"/>
+        </w:rPr>
+        <w:t xml:space="preserve"> en concreto de </w:t>
+      </w:r>
+      <w:r>
+        <w:rPr>
+          <w:rFonts w:ascii="Times New Roman" w:hAnsi="Times New Roman" w:cs="Times New Roman"/>
+        </w:rPr>
+        <w:t>la</w:t>
+      </w:r>
+      <w:r>
+        <w:rPr>
+          <w:rFonts w:ascii="Times New Roman" w:hAnsi="Times New Roman" w:cs="Times New Roman"/>
+        </w:rPr>
+        <w:t xml:space="preserve"> misma fila</w:t>
+      </w:r>
+      <w:r>
+        <w:rPr>
+          <w:rFonts w:ascii="Times New Roman" w:hAnsi="Times New Roman" w:cs="Times New Roman"/>
+        </w:rPr>
+        <w:t xml:space="preserve"> del </w:t>
+      </w:r>
+      <w:r>
+        <w:rPr>
+          <w:rFonts w:ascii="Times New Roman" w:hAnsi="Times New Roman" w:cs="Times New Roman"/>
+        </w:rPr>
+        <w:t>píxel</w:t>
+      </w:r>
+      <w:r>
+        <w:rPr>
+          <w:rFonts w:ascii="Times New Roman" w:hAnsi="Times New Roman" w:cs="Times New Roman"/>
+        </w:rPr>
+        <w:t xml:space="preserve"> que se está dibujando</w:t>
+      </w:r>
+      <w:r>
+        <w:rPr>
+          <w:rFonts w:ascii="Times New Roman" w:hAnsi="Times New Roman" w:cs="Times New Roman"/>
+        </w:rPr>
+        <w:t>.</w:t>
+      </w:r>
+      <w:r>
+        <w:rPr>
+          <w:rFonts w:ascii="Times New Roman" w:hAnsi="Times New Roman" w:cs="Times New Roman"/>
+        </w:rPr>
+        <w:t xml:space="preserve"> E</w:t>
+      </w:r>
+      <w:r>
+        <w:rPr>
+          <w:rFonts w:ascii="Times New Roman" w:hAnsi="Times New Roman" w:cs="Times New Roman"/>
+        </w:rPr>
+        <w:t>s decir, por ejemplo, en el i-ésimo ciclo, el centro del sprite estará situado en la columna correspondiente al valor de X de la i-ésima posición de la lista.</w:t>
+      </w:r>
+    </w:p>
+    <w:p>
+      <w:pPr>
+        <w:jc w:val="both"/>
+        <w:rPr>
+          <w:rFonts w:ascii="Times New Roman" w:hAnsi="Times New Roman" w:cs="Times New Roman"/>
+        </w:rPr>
+      </w:pPr>
+      <w:r>
+        <w:rPr>
+          <w:rFonts w:ascii="Times New Roman" w:hAnsi="Times New Roman" w:cs="Times New Roman"/>
+        </w:rPr>
+        <w:t xml:space="preserve">A modo de ejemplo, supongamos que, durante el dibujado del </w:t>
+      </w:r>
+      <w:r>
+        <w:rPr>
+          <w:rFonts w:ascii="Times New Roman" w:hAnsi="Times New Roman" w:cs="Times New Roman"/>
+        </w:rPr>
+        <w:t>píxel</w:t>
+      </w:r>
+      <w:r>
+        <w:rPr>
+          <w:rFonts w:ascii="Times New Roman" w:hAnsi="Times New Roman" w:cs="Times New Roman"/>
+        </w:rPr>
+        <w:t xml:space="preserve"> del quinto ciclo, es decir, el quinto </w:t>
+      </w:r>
+      <w:proofErr w:type="gramStart"/>
+      <w:r>
+        <w:rPr>
+          <w:rFonts w:ascii="Times New Roman" w:hAnsi="Times New Roman" w:cs="Times New Roman"/>
+        </w:rPr>
+        <w:t>pixel</w:t>
+      </w:r>
+      <w:proofErr w:type="gramEnd"/>
+      <w:r>
+        <w:rPr>
+          <w:rFonts w:ascii="Times New Roman" w:hAnsi="Times New Roman" w:cs="Times New Roman"/>
+        </w:rPr>
+        <w:t xml:space="preserve">, el sprite se encuentra en la </w:t>
+      </w:r>
+      <w:r>
+        <w:rPr>
+          <w:rFonts w:ascii="Times New Roman" w:hAnsi="Times New Roman" w:cs="Times New Roman"/>
+        </w:rPr>
+        <w:t>posición</w:t>
+      </w:r>
+      <w:r>
+        <w:rPr>
+          <w:rFonts w:ascii="Times New Roman" w:hAnsi="Times New Roman" w:cs="Times New Roman"/>
+        </w:rPr>
+        <w:t xml:space="preserve"> 10 (dada por el valor de X), cubriendo los píxeles </w:t>
+      </w:r>
+      <w:r>
+        <w:rPr>
+          <w:rFonts w:ascii="Times New Roman" w:hAnsi="Times New Roman" w:cs="Times New Roman"/>
+        </w:rPr>
+        <w:lastRenderedPageBreak/>
+        <w:t>9, 10 y 11. En este caso, el sprite no está cubriendo el pixel que se está dibujando</w:t>
+      </w:r>
+      <w:r>
+        <w:rPr>
+          <w:rFonts w:ascii="Times New Roman" w:hAnsi="Times New Roman" w:cs="Times New Roman"/>
+        </w:rPr>
+        <w:t xml:space="preserve"> en este ciclo</w:t>
+      </w:r>
+      <w:r>
+        <w:rPr>
+          <w:rFonts w:ascii="Times New Roman" w:hAnsi="Times New Roman" w:cs="Times New Roman"/>
+        </w:rPr>
+        <w:t>, es decir, el quinto.</w:t>
+      </w:r>
+    </w:p>
+    <w:p>
+      <w:pPr>
+        <w:jc w:val="both"/>
+        <w:rPr>
+          <w:rFonts w:ascii="Times New Roman" w:hAnsi="Times New Roman" w:cs="Times New Roman"/>
+        </w:rPr>
+      </w:pPr>
+      <w:r>
+        <w:rPr>
+          <w:rFonts w:ascii="Times New Roman" w:hAnsi="Times New Roman" w:cs="Times New Roman"/>
+        </w:rPr>
+        <w:t xml:space="preserve">Si el sprite a través de su anchura de 3 cubriese el píxel que se está dibujando en ese mismo ciclo, el píxel quedaría iluminado (‘#’); y no en caso contrario (‘.’). Por tanto, para saber si el sprite está cubriendo el píxel a dibujar, será tan sencillo como calcular la distancia en valor absoluto entre el punto central del sprite y el </w:t>
+      </w:r>
+      <w:r>
+        <w:rPr>
+          <w:rFonts w:ascii="Times New Roman" w:hAnsi="Times New Roman" w:cs="Times New Roman"/>
+        </w:rPr>
+        <w:t>píxel</w:t>
+      </w:r>
+      <w:r>
+        <w:rPr>
+          <w:rFonts w:ascii="Times New Roman" w:hAnsi="Times New Roman" w:cs="Times New Roman"/>
+        </w:rPr>
+        <w:t xml:space="preserve"> a dibujar; como la anchura es de 3, si la distancia es superior a 1, no se estaría cubriendo.</w:t>
+      </w:r>
+    </w:p>
+    <w:p>
+      <w:pPr>
+        <w:jc w:val="both"/>
+        <w:rPr>
+          <w:rFonts w:ascii="Times New Roman" w:hAnsi="Times New Roman" w:cs="Times New Roman"/>
+        </w:rPr>
+      </w:pPr>
     </w:p>
     <w:p>
       <w:pPr>
@@ -43207,7 +44411,6 @@
         <w:rPr>
           <w:rFonts w:cs="Times New Roman"/>
         </w:rPr>
-        <w:lastRenderedPageBreak/>
         <w:t xml:space="preserve">Día </w:t>
       </w:r>
       <w:r>
@@ -43230,387 +44433,6 @@
           <w:rFonts w:cs="Times New Roman"/>
         </w:rPr>
         <w:t>Parte 1</w:t>
-      </w:r>
-    </w:p>
-    <w:p>
-      <w:pPr>
-        <w:pStyle w:val="Ttulo3"/>
-        <w:jc w:val="both"/>
-        <w:rPr>
-          <w:rFonts w:cs="Times New Roman"/>
-        </w:rPr>
-      </w:pPr>
-      <w:r>
-        <w:rPr>
-          <w:rFonts w:cs="Times New Roman"/>
-        </w:rPr>
-        <w:t>Enunciado</w:t>
-      </w:r>
-    </w:p>
-    <w:p>
-      <w:pPr>
-        <w:jc w:val="both"/>
-        <w:rPr>
-          <w:rFonts w:ascii="Times New Roman" w:hAnsi="Times New Roman" w:cs="Times New Roman"/>
-        </w:rPr>
-      </w:pPr>
-    </w:p>
-    <w:p>
-      <w:pPr>
-        <w:pStyle w:val="Ttulo3"/>
-        <w:jc w:val="both"/>
-        <w:rPr>
-          <w:rFonts w:cs="Times New Roman"/>
-        </w:rPr>
-      </w:pPr>
-      <w:r>
-        <w:rPr>
-          <w:rFonts w:cs="Times New Roman"/>
-        </w:rPr>
-        <w:t>Código</w:t>
-      </w:r>
-    </w:p>
-    <w:p>
-      <w:pPr>
-        <w:pStyle w:val="Ttulo4"/>
-        <w:rPr>
-          <w:rFonts w:cs="Times New Roman"/>
-        </w:rPr>
-      </w:pPr>
-      <w:r>
-        <w:rPr>
-          <w:rFonts w:cs="Times New Roman"/>
-        </w:rPr>
-        <w:t>MainParte1.java</w:t>
-      </w:r>
-    </w:p>
-    <w:p>
-      <w:pPr>
-        <w:jc w:val="both"/>
-        <w:rPr>
-          <w:rFonts w:ascii="Times New Roman" w:hAnsi="Times New Roman" w:cs="Times New Roman"/>
-        </w:rPr>
-      </w:pPr>
-    </w:p>
-    <w:p>
-      <w:pPr>
-        <w:pStyle w:val="Ttulo3"/>
-        <w:jc w:val="both"/>
-        <w:rPr>
-          <w:rFonts w:cs="Times New Roman"/>
-        </w:rPr>
-      </w:pPr>
-      <w:r>
-        <w:rPr>
-          <w:rFonts w:cs="Times New Roman"/>
-        </w:rPr>
-        <w:t>Argumentación</w:t>
-      </w:r>
-    </w:p>
-    <w:p>
-      <w:pPr>
-        <w:jc w:val="both"/>
-        <w:rPr>
-          <w:rFonts w:ascii="Times New Roman" w:hAnsi="Times New Roman" w:cs="Times New Roman"/>
-        </w:rPr>
-      </w:pPr>
-    </w:p>
-    <w:p>
-      <w:pPr>
-        <w:pStyle w:val="Ttulo3"/>
-        <w:jc w:val="both"/>
-        <w:rPr>
-          <w:rFonts w:cs="Times New Roman"/>
-        </w:rPr>
-      </w:pPr>
-      <w:r>
-        <w:rPr>
-          <w:rFonts w:cs="Times New Roman"/>
-        </w:rPr>
-        <w:t>Resultado</w:t>
-      </w:r>
-    </w:p>
-    <w:p>
-      <w:pPr>
-        <w:jc w:val="both"/>
-        <w:rPr>
-          <w:rFonts w:ascii="Times New Roman" w:hAnsi="Times New Roman" w:cs="Times New Roman"/>
-        </w:rPr>
-      </w:pPr>
-    </w:p>
-    <w:p>
-      <w:pPr>
-        <w:pStyle w:val="Ttulo2"/>
-        <w:jc w:val="both"/>
-        <w:rPr>
-          <w:rFonts w:cs="Times New Roman"/>
-        </w:rPr>
-      </w:pPr>
-      <w:r>
-        <w:rPr>
-          <w:rFonts w:cs="Times New Roman"/>
-        </w:rPr>
-        <w:t>Parte 2</w:t>
-      </w:r>
-    </w:p>
-    <w:p>
-      <w:pPr>
-        <w:pStyle w:val="Ttulo3"/>
-        <w:jc w:val="both"/>
-        <w:rPr>
-          <w:rFonts w:cs="Times New Roman"/>
-        </w:rPr>
-      </w:pPr>
-      <w:r>
-        <w:rPr>
-          <w:rFonts w:cs="Times New Roman"/>
-        </w:rPr>
-        <w:t>Enunciado</w:t>
-      </w:r>
-    </w:p>
-    <w:p>
-      <w:pPr>
-        <w:jc w:val="both"/>
-        <w:rPr>
-          <w:rFonts w:ascii="Times New Roman" w:hAnsi="Times New Roman" w:cs="Times New Roman"/>
-        </w:rPr>
-      </w:pPr>
-    </w:p>
-    <w:p>
-      <w:pPr>
-        <w:pStyle w:val="Ttulo3"/>
-        <w:jc w:val="both"/>
-        <w:rPr>
-          <w:rFonts w:cs="Times New Roman"/>
-        </w:rPr>
-      </w:pPr>
-      <w:r>
-        <w:rPr>
-          <w:rFonts w:cs="Times New Roman"/>
-        </w:rPr>
-        <w:t>Código</w:t>
-      </w:r>
-    </w:p>
-    <w:p>
-      <w:pPr>
-        <w:pStyle w:val="Ttulo4"/>
-        <w:rPr>
-          <w:rFonts w:cs="Times New Roman"/>
-        </w:rPr>
-      </w:pPr>
-      <w:r>
-        <w:rPr>
-          <w:rFonts w:cs="Times New Roman"/>
-        </w:rPr>
-        <w:t>MainParte2.java</w:t>
-      </w:r>
-    </w:p>
-    <w:p>
-      <w:pPr>
-        <w:jc w:val="both"/>
-        <w:rPr>
-          <w:rFonts w:ascii="Times New Roman" w:hAnsi="Times New Roman" w:cs="Times New Roman"/>
-        </w:rPr>
-      </w:pPr>
-    </w:p>
-    <w:p>
-      <w:pPr>
-        <w:pStyle w:val="Ttulo3"/>
-        <w:jc w:val="both"/>
-        <w:rPr>
-          <w:rFonts w:cs="Times New Roman"/>
-        </w:rPr>
-      </w:pPr>
-      <w:r>
-        <w:rPr>
-          <w:rFonts w:cs="Times New Roman"/>
-        </w:rPr>
-        <w:t>Argumentación</w:t>
-      </w:r>
-    </w:p>
-    <w:p>
-      <w:pPr>
-        <w:jc w:val="both"/>
-        <w:rPr>
-          <w:rFonts w:ascii="Times New Roman" w:hAnsi="Times New Roman" w:cs="Times New Roman"/>
-        </w:rPr>
-      </w:pPr>
-    </w:p>
-    <w:p>
-      <w:pPr>
-        <w:pStyle w:val="Ttulo3"/>
-        <w:jc w:val="both"/>
-        <w:rPr>
-          <w:rFonts w:cs="Times New Roman"/>
-        </w:rPr>
-      </w:pPr>
-      <w:r>
-        <w:rPr>
-          <w:rFonts w:cs="Times New Roman"/>
-        </w:rPr>
-        <w:t>Resultado</w:t>
-      </w:r>
-    </w:p>
-    <w:p>
-      <w:pPr>
-        <w:jc w:val="both"/>
-      </w:pPr>
-    </w:p>
-    <w:p>
-      <w:pPr>
-        <w:pStyle w:val="Ttulo1"/>
-        <w:jc w:val="both"/>
-        <w:rPr>
-          <w:rFonts w:cs="Times New Roman"/>
-        </w:rPr>
-      </w:pPr>
-      <w:r>
-        <w:rPr>
-          <w:rFonts w:cs="Times New Roman"/>
-        </w:rPr>
-        <w:t xml:space="preserve">Día </w:t>
-      </w:r>
-      <w:r>
-        <w:rPr>
-          <w:rFonts w:cs="Times New Roman"/>
-        </w:rPr>
-        <w:t>13</w:t>
-      </w:r>
-    </w:p>
-    <w:p>
-      <w:pPr>
-        <w:pStyle w:val="Ttulo2"/>
-        <w:jc w:val="both"/>
-        <w:rPr>
-          <w:rFonts w:cs="Times New Roman"/>
-        </w:rPr>
-      </w:pPr>
-      <w:r>
-        <w:rPr>
-          <w:rFonts w:cs="Times New Roman"/>
-        </w:rPr>
-        <w:t>Parte 1</w:t>
-      </w:r>
-    </w:p>
-    <w:p>
-      <w:pPr>
-        <w:pStyle w:val="Ttulo3"/>
-        <w:jc w:val="both"/>
-        <w:rPr>
-          <w:rFonts w:cs="Times New Roman"/>
-        </w:rPr>
-      </w:pPr>
-      <w:r>
-        <w:rPr>
-          <w:rFonts w:cs="Times New Roman"/>
-        </w:rPr>
-        <w:t>Enunciado</w:t>
-      </w:r>
-    </w:p>
-    <w:p>
-      <w:pPr>
-        <w:jc w:val="both"/>
-        <w:rPr>
-          <w:rFonts w:ascii="Times New Roman" w:hAnsi="Times New Roman" w:cs="Times New Roman"/>
-        </w:rPr>
-      </w:pPr>
-    </w:p>
-    <w:p>
-      <w:pPr>
-        <w:pStyle w:val="Ttulo3"/>
-        <w:jc w:val="both"/>
-        <w:rPr>
-          <w:rFonts w:cs="Times New Roman"/>
-        </w:rPr>
-      </w:pPr>
-      <w:r>
-        <w:rPr>
-          <w:rFonts w:cs="Times New Roman"/>
-        </w:rPr>
-        <w:t>Código</w:t>
-      </w:r>
-    </w:p>
-    <w:p>
-      <w:pPr>
-        <w:pStyle w:val="Ttulo4"/>
-        <w:rPr>
-          <w:rFonts w:cs="Times New Roman"/>
-        </w:rPr>
-      </w:pPr>
-      <w:r>
-        <w:rPr>
-          <w:rFonts w:cs="Times New Roman"/>
-        </w:rPr>
-        <w:t>MainParte1.java</w:t>
-      </w:r>
-    </w:p>
-    <w:p>
-      <w:pPr>
-        <w:jc w:val="both"/>
-        <w:rPr>
-          <w:rFonts w:ascii="Times New Roman" w:hAnsi="Times New Roman" w:cs="Times New Roman"/>
-        </w:rPr>
-      </w:pPr>
-    </w:p>
-    <w:p>
-      <w:pPr>
-        <w:pStyle w:val="Ttulo3"/>
-        <w:jc w:val="both"/>
-        <w:rPr>
-          <w:rFonts w:cs="Times New Roman"/>
-        </w:rPr>
-      </w:pPr>
-      <w:r>
-        <w:rPr>
-          <w:rFonts w:cs="Times New Roman"/>
-        </w:rPr>
-        <w:t>Argumentación</w:t>
-      </w:r>
-    </w:p>
-    <w:p>
-      <w:pPr>
-        <w:jc w:val="both"/>
-        <w:rPr>
-          <w:rFonts w:ascii="Times New Roman" w:hAnsi="Times New Roman" w:cs="Times New Roman"/>
-        </w:rPr>
-      </w:pPr>
-    </w:p>
-    <w:p>
-      <w:pPr>
-        <w:pStyle w:val="Ttulo3"/>
-        <w:jc w:val="both"/>
-        <w:rPr>
-          <w:rFonts w:cs="Times New Roman"/>
-        </w:rPr>
-      </w:pPr>
-      <w:r>
-        <w:rPr>
-          <w:rFonts w:cs="Times New Roman"/>
-        </w:rPr>
-        <w:t>Resultado</w:t>
-      </w:r>
-    </w:p>
-    <w:p>
-      <w:pPr>
-        <w:jc w:val="both"/>
-        <w:rPr>
-          <w:rFonts w:ascii="Times New Roman" w:hAnsi="Times New Roman" w:cs="Times New Roman"/>
-        </w:rPr>
-      </w:pPr>
-    </w:p>
-    <w:p>
-      <w:pPr>
-        <w:pStyle w:val="Ttulo2"/>
-        <w:jc w:val="both"/>
-        <w:rPr>
-          <w:rFonts w:cs="Times New Roman"/>
-        </w:rPr>
-      </w:pPr>
-      <w:r>
-        <w:rPr>
-          <w:rFonts w:cs="Times New Roman"/>
-        </w:rPr>
-        <w:t>Parte 2</w:t>
       </w:r>
     </w:p>
     <w:p>
@@ -43663,6 +44485,127 @@
         <w:rPr>
           <w:rFonts w:cs="Times New Roman"/>
         </w:rPr>
+        <w:t>MainParte1.java</w:t>
+      </w:r>
+    </w:p>
+    <w:p>
+      <w:pPr>
+        <w:jc w:val="both"/>
+        <w:rPr>
+          <w:rFonts w:ascii="Times New Roman" w:hAnsi="Times New Roman" w:cs="Times New Roman"/>
+        </w:rPr>
+      </w:pPr>
+    </w:p>
+    <w:p>
+      <w:pPr>
+        <w:pStyle w:val="Ttulo3"/>
+        <w:jc w:val="both"/>
+        <w:rPr>
+          <w:rFonts w:cs="Times New Roman"/>
+        </w:rPr>
+      </w:pPr>
+      <w:r>
+        <w:rPr>
+          <w:rFonts w:cs="Times New Roman"/>
+        </w:rPr>
+        <w:t>Argumentación</w:t>
+      </w:r>
+    </w:p>
+    <w:p>
+      <w:pPr>
+        <w:jc w:val="both"/>
+        <w:rPr>
+          <w:rFonts w:ascii="Times New Roman" w:hAnsi="Times New Roman" w:cs="Times New Roman"/>
+        </w:rPr>
+      </w:pPr>
+    </w:p>
+    <w:p>
+      <w:pPr>
+        <w:pStyle w:val="Ttulo3"/>
+        <w:jc w:val="both"/>
+        <w:rPr>
+          <w:rFonts w:cs="Times New Roman"/>
+        </w:rPr>
+      </w:pPr>
+      <w:r>
+        <w:rPr>
+          <w:rFonts w:cs="Times New Roman"/>
+        </w:rPr>
+        <w:t>Resultado</w:t>
+      </w:r>
+    </w:p>
+    <w:p>
+      <w:pPr>
+        <w:jc w:val="both"/>
+        <w:rPr>
+          <w:rFonts w:ascii="Times New Roman" w:hAnsi="Times New Roman" w:cs="Times New Roman"/>
+        </w:rPr>
+      </w:pPr>
+    </w:p>
+    <w:p>
+      <w:pPr>
+        <w:pStyle w:val="Ttulo2"/>
+        <w:jc w:val="both"/>
+        <w:rPr>
+          <w:rFonts w:cs="Times New Roman"/>
+        </w:rPr>
+      </w:pPr>
+      <w:r>
+        <w:rPr>
+          <w:rFonts w:cs="Times New Roman"/>
+        </w:rPr>
+        <w:t>Parte 2</w:t>
+      </w:r>
+    </w:p>
+    <w:p>
+      <w:pPr>
+        <w:pStyle w:val="Ttulo3"/>
+        <w:jc w:val="both"/>
+        <w:rPr>
+          <w:rFonts w:cs="Times New Roman"/>
+        </w:rPr>
+      </w:pPr>
+      <w:r>
+        <w:rPr>
+          <w:rFonts w:cs="Times New Roman"/>
+        </w:rPr>
+        <w:t>Enunciado</w:t>
+      </w:r>
+    </w:p>
+    <w:p>
+      <w:pPr>
+        <w:jc w:val="both"/>
+        <w:rPr>
+          <w:rFonts w:ascii="Times New Roman" w:hAnsi="Times New Roman" w:cs="Times New Roman"/>
+        </w:rPr>
+      </w:pPr>
+    </w:p>
+    <w:p>
+      <w:pPr>
+        <w:pStyle w:val="Ttulo3"/>
+        <w:jc w:val="both"/>
+        <w:rPr>
+          <w:rFonts w:cs="Times New Roman"/>
+        </w:rPr>
+      </w:pPr>
+      <w:r>
+        <w:rPr>
+          <w:rFonts w:cs="Times New Roman"/>
+        </w:rPr>
+        <w:t>Código</w:t>
+      </w:r>
+    </w:p>
+    <w:p>
+      <w:pPr>
+        <w:pStyle w:val="Ttulo4"/>
+        <w:rPr>
+          <w:rFonts w:cs="Times New Roman"/>
+        </w:rPr>
+      </w:pPr>
+      <w:r>
+        <w:rPr>
+          <w:rFonts w:cs="Times New Roman"/>
+        </w:rPr>
         <w:t>MainParte2.java</w:t>
       </w:r>
     </w:p>
@@ -43735,6 +44678,267 @@
         <w:rPr>
           <w:rFonts w:cs="Times New Roman"/>
         </w:rPr>
+        <w:t>13</w:t>
+      </w:r>
+    </w:p>
+    <w:p>
+      <w:pPr>
+        <w:pStyle w:val="Ttulo2"/>
+        <w:jc w:val="both"/>
+        <w:rPr>
+          <w:rFonts w:cs="Times New Roman"/>
+        </w:rPr>
+      </w:pPr>
+      <w:r>
+        <w:rPr>
+          <w:rFonts w:cs="Times New Roman"/>
+        </w:rPr>
+        <w:t>Parte 1</w:t>
+      </w:r>
+    </w:p>
+    <w:p>
+      <w:pPr>
+        <w:pStyle w:val="Ttulo3"/>
+        <w:jc w:val="both"/>
+        <w:rPr>
+          <w:rFonts w:cs="Times New Roman"/>
+        </w:rPr>
+      </w:pPr>
+      <w:r>
+        <w:rPr>
+          <w:rFonts w:cs="Times New Roman"/>
+        </w:rPr>
+        <w:t>Enunciado</w:t>
+      </w:r>
+    </w:p>
+    <w:p>
+      <w:pPr>
+        <w:jc w:val="both"/>
+        <w:rPr>
+          <w:rFonts w:ascii="Times New Roman" w:hAnsi="Times New Roman" w:cs="Times New Roman"/>
+        </w:rPr>
+      </w:pPr>
+    </w:p>
+    <w:p>
+      <w:pPr>
+        <w:pStyle w:val="Ttulo3"/>
+        <w:jc w:val="both"/>
+        <w:rPr>
+          <w:rFonts w:cs="Times New Roman"/>
+        </w:rPr>
+      </w:pPr>
+      <w:r>
+        <w:rPr>
+          <w:rFonts w:cs="Times New Roman"/>
+        </w:rPr>
+        <w:t>Código</w:t>
+      </w:r>
+    </w:p>
+    <w:p>
+      <w:pPr>
+        <w:pStyle w:val="Ttulo4"/>
+        <w:rPr>
+          <w:rFonts w:cs="Times New Roman"/>
+        </w:rPr>
+      </w:pPr>
+      <w:r>
+        <w:rPr>
+          <w:rFonts w:cs="Times New Roman"/>
+        </w:rPr>
+        <w:t>MainParte1.java</w:t>
+      </w:r>
+    </w:p>
+    <w:p>
+      <w:pPr>
+        <w:jc w:val="both"/>
+        <w:rPr>
+          <w:rFonts w:ascii="Times New Roman" w:hAnsi="Times New Roman" w:cs="Times New Roman"/>
+        </w:rPr>
+      </w:pPr>
+    </w:p>
+    <w:p>
+      <w:pPr>
+        <w:pStyle w:val="Ttulo3"/>
+        <w:jc w:val="both"/>
+        <w:rPr>
+          <w:rFonts w:cs="Times New Roman"/>
+        </w:rPr>
+      </w:pPr>
+      <w:r>
+        <w:rPr>
+          <w:rFonts w:cs="Times New Roman"/>
+        </w:rPr>
+        <w:t>Argumentación</w:t>
+      </w:r>
+    </w:p>
+    <w:p>
+      <w:pPr>
+        <w:jc w:val="both"/>
+        <w:rPr>
+          <w:rFonts w:ascii="Times New Roman" w:hAnsi="Times New Roman" w:cs="Times New Roman"/>
+        </w:rPr>
+      </w:pPr>
+    </w:p>
+    <w:p>
+      <w:pPr>
+        <w:pStyle w:val="Ttulo3"/>
+        <w:jc w:val="both"/>
+        <w:rPr>
+          <w:rFonts w:cs="Times New Roman"/>
+        </w:rPr>
+      </w:pPr>
+      <w:r>
+        <w:rPr>
+          <w:rFonts w:cs="Times New Roman"/>
+        </w:rPr>
+        <w:t>Resultado</w:t>
+      </w:r>
+    </w:p>
+    <w:p>
+      <w:pPr>
+        <w:jc w:val="both"/>
+        <w:rPr>
+          <w:rFonts w:ascii="Times New Roman" w:hAnsi="Times New Roman" w:cs="Times New Roman"/>
+        </w:rPr>
+      </w:pPr>
+    </w:p>
+    <w:p>
+      <w:pPr>
+        <w:pStyle w:val="Ttulo2"/>
+        <w:jc w:val="both"/>
+        <w:rPr>
+          <w:rFonts w:cs="Times New Roman"/>
+        </w:rPr>
+      </w:pPr>
+      <w:r>
+        <w:rPr>
+          <w:rFonts w:cs="Times New Roman"/>
+        </w:rPr>
+        <w:t>Parte 2</w:t>
+      </w:r>
+    </w:p>
+    <w:p>
+      <w:pPr>
+        <w:pStyle w:val="Ttulo3"/>
+        <w:jc w:val="both"/>
+        <w:rPr>
+          <w:rFonts w:cs="Times New Roman"/>
+        </w:rPr>
+      </w:pPr>
+      <w:r>
+        <w:rPr>
+          <w:rFonts w:cs="Times New Roman"/>
+        </w:rPr>
+        <w:t>Enunciado</w:t>
+      </w:r>
+    </w:p>
+    <w:p>
+      <w:pPr>
+        <w:jc w:val="both"/>
+        <w:rPr>
+          <w:rFonts w:ascii="Times New Roman" w:hAnsi="Times New Roman" w:cs="Times New Roman"/>
+        </w:rPr>
+      </w:pPr>
+    </w:p>
+    <w:p>
+      <w:pPr>
+        <w:pStyle w:val="Ttulo3"/>
+        <w:jc w:val="both"/>
+        <w:rPr>
+          <w:rFonts w:cs="Times New Roman"/>
+        </w:rPr>
+      </w:pPr>
+      <w:r>
+        <w:rPr>
+          <w:rFonts w:cs="Times New Roman"/>
+        </w:rPr>
+        <w:t>Código</w:t>
+      </w:r>
+    </w:p>
+    <w:p>
+      <w:pPr>
+        <w:pStyle w:val="Ttulo4"/>
+        <w:rPr>
+          <w:rFonts w:cs="Times New Roman"/>
+        </w:rPr>
+      </w:pPr>
+      <w:r>
+        <w:rPr>
+          <w:rFonts w:cs="Times New Roman"/>
+        </w:rPr>
+        <w:t>MainParte2.java</w:t>
+      </w:r>
+    </w:p>
+    <w:p>
+      <w:pPr>
+        <w:jc w:val="both"/>
+        <w:rPr>
+          <w:rFonts w:ascii="Times New Roman" w:hAnsi="Times New Roman" w:cs="Times New Roman"/>
+        </w:rPr>
+      </w:pPr>
+    </w:p>
+    <w:p>
+      <w:pPr>
+        <w:pStyle w:val="Ttulo3"/>
+        <w:jc w:val="both"/>
+        <w:rPr>
+          <w:rFonts w:cs="Times New Roman"/>
+        </w:rPr>
+      </w:pPr>
+      <w:r>
+        <w:rPr>
+          <w:rFonts w:cs="Times New Roman"/>
+        </w:rPr>
+        <w:t>Argumentación</w:t>
+      </w:r>
+    </w:p>
+    <w:p>
+      <w:pPr>
+        <w:jc w:val="both"/>
+        <w:rPr>
+          <w:rFonts w:ascii="Times New Roman" w:hAnsi="Times New Roman" w:cs="Times New Roman"/>
+        </w:rPr>
+      </w:pPr>
+    </w:p>
+    <w:p>
+      <w:pPr>
+        <w:pStyle w:val="Ttulo3"/>
+        <w:jc w:val="both"/>
+        <w:rPr>
+          <w:rFonts w:cs="Times New Roman"/>
+        </w:rPr>
+      </w:pPr>
+      <w:r>
+        <w:rPr>
+          <w:rFonts w:cs="Times New Roman"/>
+        </w:rPr>
+        <w:lastRenderedPageBreak/>
+        <w:t>Resultado</w:t>
+      </w:r>
+    </w:p>
+    <w:p>
+      <w:pPr>
+        <w:jc w:val="both"/>
+      </w:pPr>
+    </w:p>
+    <w:p>
+      <w:pPr>
+        <w:pStyle w:val="Ttulo1"/>
+        <w:jc w:val="both"/>
+        <w:rPr>
+          <w:rFonts w:cs="Times New Roman"/>
+        </w:rPr>
+      </w:pPr>
+      <w:r>
+        <w:rPr>
+          <w:rFonts w:cs="Times New Roman"/>
+        </w:rPr>
+        <w:t xml:space="preserve">Día </w:t>
+      </w:r>
+      <w:r>
+        <w:rPr>
+          <w:rFonts w:cs="Times New Roman"/>
+        </w:rPr>
         <w:t>14</w:t>
       </w:r>
     </w:p>
@@ -44085,53 +45289,53 @@
         <w:rPr>
           <w:rFonts w:cs="Times New Roman"/>
         </w:rPr>
+        <w:t>Argumentación</w:t>
+      </w:r>
+    </w:p>
+    <w:p>
+      <w:pPr>
+        <w:jc w:val="both"/>
+        <w:rPr>
+          <w:rFonts w:ascii="Times New Roman" w:hAnsi="Times New Roman" w:cs="Times New Roman"/>
+        </w:rPr>
+      </w:pPr>
+    </w:p>
+    <w:p>
+      <w:pPr>
+        <w:pStyle w:val="Ttulo3"/>
+        <w:jc w:val="both"/>
+        <w:rPr>
+          <w:rFonts w:cs="Times New Roman"/>
+        </w:rPr>
+      </w:pPr>
+      <w:r>
+        <w:rPr>
+          <w:rFonts w:cs="Times New Roman"/>
+        </w:rPr>
+        <w:t>Resultado</w:t>
+      </w:r>
+    </w:p>
+    <w:p>
+      <w:pPr>
+        <w:jc w:val="both"/>
+        <w:rPr>
+          <w:rFonts w:ascii="Times New Roman" w:hAnsi="Times New Roman" w:cs="Times New Roman"/>
+        </w:rPr>
+      </w:pPr>
+    </w:p>
+    <w:p>
+      <w:pPr>
+        <w:pStyle w:val="Ttulo2"/>
+        <w:jc w:val="both"/>
+        <w:rPr>
+          <w:rFonts w:cs="Times New Roman"/>
+        </w:rPr>
+      </w:pPr>
+      <w:r>
+        <w:rPr>
+          <w:rFonts w:cs="Times New Roman"/>
+        </w:rPr>
         <w:lastRenderedPageBreak/>
-        <w:t>Argumentación</w:t>
-      </w:r>
-    </w:p>
-    <w:p>
-      <w:pPr>
-        <w:jc w:val="both"/>
-        <w:rPr>
-          <w:rFonts w:ascii="Times New Roman" w:hAnsi="Times New Roman" w:cs="Times New Roman"/>
-        </w:rPr>
-      </w:pPr>
-    </w:p>
-    <w:p>
-      <w:pPr>
-        <w:pStyle w:val="Ttulo3"/>
-        <w:jc w:val="both"/>
-        <w:rPr>
-          <w:rFonts w:cs="Times New Roman"/>
-        </w:rPr>
-      </w:pPr>
-      <w:r>
-        <w:rPr>
-          <w:rFonts w:cs="Times New Roman"/>
-        </w:rPr>
-        <w:t>Resultado</w:t>
-      </w:r>
-    </w:p>
-    <w:p>
-      <w:pPr>
-        <w:jc w:val="both"/>
-        <w:rPr>
-          <w:rFonts w:ascii="Times New Roman" w:hAnsi="Times New Roman" w:cs="Times New Roman"/>
-        </w:rPr>
-      </w:pPr>
-    </w:p>
-    <w:p>
-      <w:pPr>
-        <w:pStyle w:val="Ttulo2"/>
-        <w:jc w:val="both"/>
-        <w:rPr>
-          <w:rFonts w:cs="Times New Roman"/>
-        </w:rPr>
-      </w:pPr>
-      <w:r>
-        <w:rPr>
-          <w:rFonts w:cs="Times New Roman"/>
-        </w:rPr>
         <w:t>Parte 2</w:t>
       </w:r>
     </w:p>
@@ -47986,7 +49190,6 @@
   <w:style w:type="character" w:default="1" w:styleId="Fuentedeprrafopredeter">
     <w:name w:val="Default Paragraph Font"/>
     <w:uiPriority w:val="1"/>
-    <w:semiHidden/>
     <w:unhideWhenUsed/>
   </w:style>
   <w:style w:type="table" w:default="1" w:styleId="Tablanormal">
@@ -48499,10 +49702,12 @@
     <w:rsidRoot w:val="00BE0217"/>
     <w:rsid w:val="002663A6"/>
     <w:rsid w:val="003E732E"/>
+    <w:rsid w:val="004628F4"/>
     <w:rsid w:val="005D3763"/>
     <w:rsid w:val="00BD3E9D"/>
     <w:rsid w:val="00BE0217"/>
     <w:rsid w:val="00C2015D"/>
+    <w:rsid w:val="00CC38C4"/>
     <w:rsid w:val="00EF6326"/>
   </w:rsids>
   <m:mathPr>

</xml_diff>